<commit_message>
Fluxo alternativo dos casos de uso novos, casos de teste realocados para o lugar correto.
</commit_message>
<xml_diff>
--- a/doc/elaboration-part1/Analista/Especificacao-UC07-Backup.docx
+++ b/doc/elaboration-part1/Analista/Especificacao-UC07-Backup.docx
@@ -1,6 +1,6 @@
 
 <file path=word/document.xml><?xml version="1.0" encoding="utf-8"?>
-<w:document xmlns:wpc="http://schemas.microsoft.com/office/word/2010/wordprocessingCanvas" xmlns:mc="http://schemas.openxmlformats.org/markup-compatibility/2006" xmlns:o="urn:schemas-microsoft-com:office:office" xmlns:r="http://schemas.openxmlformats.org/officeDocument/2006/relationships" xmlns:m="http://schemas.openxmlformats.org/officeDocument/2006/math" xmlns:v="urn:schemas-microsoft-com:vml" xmlns:wp14="http://schemas.microsoft.com/office/word/2010/wordprocessingDrawing" xmlns:wp="http://schemas.openxmlformats.org/drawingml/2006/wordprocessingDrawing" xmlns:w10="urn:schemas-microsoft-com:office:word" xmlns:w="http://schemas.openxmlformats.org/wordprocessingml/2006/main" xmlns:w14="http://schemas.microsoft.com/office/word/2010/wordml" xmlns:w15="http://schemas.microsoft.com/office/word/2012/wordml" xmlns:wpg="http://schemas.microsoft.com/office/word/2010/wordprocessingGroup" xmlns:wpi="http://schemas.microsoft.com/office/word/2010/wordprocessingInk" xmlns:wne="http://schemas.microsoft.com/office/word/2006/wordml" xmlns:wps="http://schemas.microsoft.com/office/word/2010/wordprocessingShape" mc:Ignorable="w14 w15 wp14">
+<w:document xmlns:ve="http://schemas.openxmlformats.org/markup-compatibility/2006" xmlns:o="urn:schemas-microsoft-com:office:office" xmlns:r="http://schemas.openxmlformats.org/officeDocument/2006/relationships" xmlns:m="http://schemas.openxmlformats.org/officeDocument/2006/math" xmlns:v="urn:schemas-microsoft-com:vml" xmlns:wp="http://schemas.openxmlformats.org/drawingml/2006/wordprocessingDrawing" xmlns:w10="urn:schemas-microsoft-com:office:word" xmlns:w="http://schemas.openxmlformats.org/wordprocessingml/2006/main" xmlns:wne="http://schemas.microsoft.com/office/word/2006/wordml">
   <w:body>
     <w:p>
       <w:pPr>
@@ -23,7 +23,7 @@
           <w:left w:w="60" w:type="dxa"/>
           <w:right w:w="70" w:type="dxa"/>
         </w:tblCellMar>
-        <w:tblLook w:val="04A0" w:firstRow="1" w:lastRow="0" w:firstColumn="1" w:lastColumn="0" w:noHBand="0" w:noVBand="1"/>
+        <w:tblLook w:val="04A0"/>
       </w:tblPr>
       <w:tblGrid>
         <w:gridCol w:w="2197"/>
@@ -311,21 +311,7 @@
               <w:rPr>
                 <w:rFonts w:ascii="Arial" w:hAnsi="Arial" w:cs="Arial"/>
               </w:rPr>
-              <w:t xml:space="preserve">O caso de uso </w:t>
-            </w:r>
-            <w:proofErr w:type="spellStart"/>
-            <w:r>
-              <w:rPr>
-                <w:rFonts w:ascii="Arial" w:hAnsi="Arial" w:cs="Arial"/>
-              </w:rPr>
-              <w:t>Login</w:t>
-            </w:r>
-            <w:proofErr w:type="spellEnd"/>
-            <w:r>
-              <w:rPr>
-                <w:rFonts w:ascii="Arial" w:hAnsi="Arial" w:cs="Arial"/>
-              </w:rPr>
-              <w:t xml:space="preserve"> executado com sucesso.</w:t>
+              <w:t>O caso de uso Login executado com sucesso.</w:t>
             </w:r>
           </w:p>
           <w:p>
@@ -608,17 +594,7 @@
                 <w:sz w:val="28"/>
                 <w:lang w:eastAsia="pt-BR"/>
               </w:rPr>
-              <w:t xml:space="preserve">Fluxo Principal </w:t>
-            </w:r>
-            <w:r>
-              <w:rPr>
-                <w:rFonts w:ascii="Arial" w:hAnsi="Arial" w:cs="Arial"/>
-                <w:b/>
-                <w:color w:val="000000"/>
-                <w:sz w:val="28"/>
-                <w:lang w:eastAsia="pt-BR"/>
-              </w:rPr>
-              <w:t>de Eventos</w:t>
+              <w:t>Fluxo Principal de Eventos</w:t>
             </w:r>
           </w:p>
         </w:tc>
@@ -731,23 +707,13 @@
               </w:rPr>
               <w:t xml:space="preserve">Administrador </w:t>
             </w:r>
-            <w:proofErr w:type="spellStart"/>
-            <w:r>
-              <w:rPr>
-                <w:rFonts w:ascii="Arial" w:hAnsi="Arial" w:cs="Arial"/>
-                <w:color w:val="000000"/>
-                <w:lang w:eastAsia="pt-BR"/>
-              </w:rPr>
-              <w:t>logado</w:t>
-            </w:r>
-            <w:proofErr w:type="spellEnd"/>
-            <w:r>
-              <w:rPr>
-                <w:rFonts w:ascii="Arial" w:hAnsi="Arial" w:cs="Arial"/>
-                <w:color w:val="000000"/>
-                <w:lang w:eastAsia="pt-BR"/>
-              </w:rPr>
-              <w:t xml:space="preserve"> clica no botão </w:t>
+            <w:r>
+              <w:rPr>
+                <w:rFonts w:ascii="Arial" w:hAnsi="Arial" w:cs="Arial"/>
+                <w:color w:val="000000"/>
+                <w:lang w:eastAsia="pt-BR"/>
+              </w:rPr>
+              <w:t xml:space="preserve">logado clica no botão </w:t>
             </w:r>
             <w:r>
               <w:rPr>
@@ -797,7 +763,19 @@
               <w:rPr>
                 <w:rFonts w:ascii="Arial" w:hAnsi="Arial" w:cs="Arial"/>
               </w:rPr>
-              <w:t>salva a versão atual das configurações.</w:t>
+              <w:t>salva a versão atual das conf</w:t>
+            </w:r>
+            <w:r>
+              <w:rPr>
+                <w:rFonts w:ascii="Arial" w:hAnsi="Arial" w:cs="Arial"/>
+              </w:rPr>
+              <w:t>i</w:t>
+            </w:r>
+            <w:r>
+              <w:rPr>
+                <w:rFonts w:ascii="Arial" w:hAnsi="Arial" w:cs="Arial"/>
+              </w:rPr>
+              <w:t>gurações.</w:t>
             </w:r>
           </w:p>
         </w:tc>
@@ -838,12 +816,12 @@
           <w:left w:w="60" w:type="dxa"/>
           <w:right w:w="70" w:type="dxa"/>
         </w:tblCellMar>
-        <w:tblLook w:val="04A0" w:firstRow="1" w:lastRow="0" w:firstColumn="1" w:lastColumn="0" w:noHBand="0" w:noVBand="1"/>
+        <w:tblLook w:val="04A0"/>
       </w:tblPr>
       <w:tblGrid>
-        <w:gridCol w:w="4869"/>
-        <w:gridCol w:w="255"/>
-        <w:gridCol w:w="5138"/>
+        <w:gridCol w:w="4866"/>
+        <w:gridCol w:w="256"/>
+        <w:gridCol w:w="5140"/>
       </w:tblGrid>
       <w:tr>
         <w:trPr>
@@ -914,13 +892,6 @@
               </w:rPr>
               <w:t xml:space="preserve">Fluxo alternativo: </w:t>
             </w:r>
-            <w:r>
-              <w:rPr>
-                <w:rFonts w:ascii="Arial" w:hAnsi="Arial" w:cs="Arial"/>
-                <w:sz w:val="28"/>
-              </w:rPr>
-              <w:t>Não foi informado um curso</w:t>
-            </w:r>
           </w:p>
         </w:tc>
       </w:tr>
@@ -1011,14 +982,6 @@
               </w:numPr>
               <w:spacing w:after="120"/>
             </w:pPr>
-            <w:r>
-              <w:rPr>
-                <w:rFonts w:ascii="Arial" w:hAnsi="Arial" w:cs="Arial"/>
-                <w:color w:val="000000"/>
-                <w:lang w:eastAsia="pt-BR"/>
-              </w:rPr>
-              <w:t>Usuário não informa um curso e clica em 'Salvar Matriz Curricular'.</w:t>
-            </w:r>
           </w:p>
         </w:tc>
         <w:tc>
@@ -1046,13 +1009,7 @@
               <w:rPr>
                 <w:rFonts w:ascii="Arial" w:hAnsi="Arial" w:cs="Arial"/>
               </w:rPr>
-              <w:t xml:space="preserve">Sistema informa que deve ser informado o curso para </w:t>
-            </w:r>
-            <w:r>
-              <w:rPr>
-                <w:rFonts w:ascii="Arial" w:hAnsi="Arial" w:cs="Arial"/>
-              </w:rPr>
-              <w:t>cadastrar a matriz curricular.</w:t>
+              <w:t>.</w:t>
             </w:r>
           </w:p>
         </w:tc>
@@ -1200,14 +1157,6 @@
               </w:numPr>
               <w:spacing w:after="120"/>
             </w:pPr>
-            <w:r>
-              <w:rPr>
-                <w:rFonts w:ascii="Arial" w:hAnsi="Arial" w:cs="Arial"/>
-                <w:color w:val="000000"/>
-                <w:lang w:eastAsia="pt-BR"/>
-              </w:rPr>
-              <w:t>Usuário não informa disciplinas para a matriz curricular e clica em 'Salvar Matriz Curricular'.</w:t>
-            </w:r>
           </w:p>
         </w:tc>
         <w:tc>
@@ -1232,22 +1181,6 @@
               </w:numPr>
               <w:spacing w:after="120"/>
             </w:pPr>
-            <w:r>
-              <w:rPr>
-                <w:rFonts w:ascii="Arial" w:hAnsi="Arial" w:cs="Arial"/>
-                <w:color w:val="000000"/>
-                <w:lang w:eastAsia="pt-BR"/>
-              </w:rPr>
-              <w:t xml:space="preserve">Sistema informa ao usuário que deve ser </w:t>
-            </w:r>
-            <w:r>
-              <w:rPr>
-                <w:rFonts w:ascii="Arial" w:hAnsi="Arial" w:cs="Arial"/>
-                <w:color w:val="000000"/>
-                <w:lang w:eastAsia="pt-BR"/>
-              </w:rPr>
-              <w:t>informado ao menos uma disciplina para cadastrar uma matriz curricular.</w:t>
-            </w:r>
           </w:p>
         </w:tc>
       </w:tr>
@@ -1311,15 +1244,15 @@
 </file>
 
 <file path=word/endnotes.xml><?xml version="1.0" encoding="utf-8"?>
-<w:endnotes xmlns:wpc="http://schemas.microsoft.com/office/word/2010/wordprocessingCanvas" xmlns:mc="http://schemas.openxmlformats.org/markup-compatibility/2006" xmlns:o="urn:schemas-microsoft-com:office:office" xmlns:r="http://schemas.openxmlformats.org/officeDocument/2006/relationships" xmlns:m="http://schemas.openxmlformats.org/officeDocument/2006/math" xmlns:v="urn:schemas-microsoft-com:vml" xmlns:wp14="http://schemas.microsoft.com/office/word/2010/wordprocessingDrawing" xmlns:wp="http://schemas.openxmlformats.org/drawingml/2006/wordprocessingDrawing" xmlns:w10="urn:schemas-microsoft-com:office:word" xmlns:w="http://schemas.openxmlformats.org/wordprocessingml/2006/main" xmlns:w14="http://schemas.microsoft.com/office/word/2010/wordml" xmlns:w15="http://schemas.microsoft.com/office/word/2012/wordml" xmlns:wpg="http://schemas.microsoft.com/office/word/2010/wordprocessingGroup" xmlns:wpi="http://schemas.microsoft.com/office/word/2010/wordprocessingInk" xmlns:wne="http://schemas.microsoft.com/office/word/2006/wordml" xmlns:wps="http://schemas.microsoft.com/office/word/2010/wordprocessingShape" mc:Ignorable="w14 w15 wp14">
-  <w:endnote w:type="separator" w:id="-1">
+<w:endnotes xmlns:ve="http://schemas.openxmlformats.org/markup-compatibility/2006" xmlns:o="urn:schemas-microsoft-com:office:office" xmlns:r="http://schemas.openxmlformats.org/officeDocument/2006/relationships" xmlns:m="http://schemas.openxmlformats.org/officeDocument/2006/math" xmlns:v="urn:schemas-microsoft-com:vml" xmlns:wp="http://schemas.openxmlformats.org/drawingml/2006/wordprocessingDrawing" xmlns:w10="urn:schemas-microsoft-com:office:word" xmlns:w="http://schemas.openxmlformats.org/wordprocessingml/2006/main" xmlns:wne="http://schemas.microsoft.com/office/word/2006/wordml">
+  <w:endnote w:type="separator" w:id="0">
     <w:p>
       <w:r>
         <w:separator/>
       </w:r>
     </w:p>
   </w:endnote>
-  <w:endnote w:type="continuationSeparator" w:id="0">
+  <w:endnote w:type="continuationSeparator" w:id="1">
     <w:p>
       <w:r>
         <w:continuationSeparator/>
@@ -1330,15 +1263,15 @@
 </file>
 
 <file path=word/footnotes.xml><?xml version="1.0" encoding="utf-8"?>
-<w:footnotes xmlns:wpc="http://schemas.microsoft.com/office/word/2010/wordprocessingCanvas" xmlns:mc="http://schemas.openxmlformats.org/markup-compatibility/2006" xmlns:o="urn:schemas-microsoft-com:office:office" xmlns:r="http://schemas.openxmlformats.org/officeDocument/2006/relationships" xmlns:m="http://schemas.openxmlformats.org/officeDocument/2006/math" xmlns:v="urn:schemas-microsoft-com:vml" xmlns:wp14="http://schemas.microsoft.com/office/word/2010/wordprocessingDrawing" xmlns:wp="http://schemas.openxmlformats.org/drawingml/2006/wordprocessingDrawing" xmlns:w10="urn:schemas-microsoft-com:office:word" xmlns:w="http://schemas.openxmlformats.org/wordprocessingml/2006/main" xmlns:w14="http://schemas.microsoft.com/office/word/2010/wordml" xmlns:w15="http://schemas.microsoft.com/office/word/2012/wordml" xmlns:wpg="http://schemas.microsoft.com/office/word/2010/wordprocessingGroup" xmlns:wpi="http://schemas.microsoft.com/office/word/2010/wordprocessingInk" xmlns:wne="http://schemas.microsoft.com/office/word/2006/wordml" xmlns:wps="http://schemas.microsoft.com/office/word/2010/wordprocessingShape" mc:Ignorable="w14 w15 wp14">
-  <w:footnote w:type="separator" w:id="-1">
+<w:footnotes xmlns:ve="http://schemas.openxmlformats.org/markup-compatibility/2006" xmlns:o="urn:schemas-microsoft-com:office:office" xmlns:r="http://schemas.openxmlformats.org/officeDocument/2006/relationships" xmlns:m="http://schemas.openxmlformats.org/officeDocument/2006/math" xmlns:v="urn:schemas-microsoft-com:vml" xmlns:wp="http://schemas.openxmlformats.org/drawingml/2006/wordprocessingDrawing" xmlns:w10="urn:schemas-microsoft-com:office:word" xmlns:w="http://schemas.openxmlformats.org/wordprocessingml/2006/main" xmlns:wne="http://schemas.microsoft.com/office/word/2006/wordml">
+  <w:footnote w:type="separator" w:id="0">
     <w:p>
       <w:r>
         <w:separator/>
       </w:r>
     </w:p>
   </w:footnote>
-  <w:footnote w:type="continuationSeparator" w:id="0">
+  <w:footnote w:type="continuationSeparator" w:id="1">
     <w:p>
       <w:r>
         <w:continuationSeparator/>
@@ -1349,13 +1282,12 @@
 </file>
 
 <file path=word/header1.xml><?xml version="1.0" encoding="utf-8"?>
-<w:hdr xmlns:wpc="http://schemas.microsoft.com/office/word/2010/wordprocessingCanvas" xmlns:mc="http://schemas.openxmlformats.org/markup-compatibility/2006" xmlns:o="urn:schemas-microsoft-com:office:office" xmlns:r="http://schemas.openxmlformats.org/officeDocument/2006/relationships" xmlns:m="http://schemas.openxmlformats.org/officeDocument/2006/math" xmlns:v="urn:schemas-microsoft-com:vml" xmlns:wp14="http://schemas.microsoft.com/office/word/2010/wordprocessingDrawing" xmlns:wp="http://schemas.openxmlformats.org/drawingml/2006/wordprocessingDrawing" xmlns:w10="urn:schemas-microsoft-com:office:word" xmlns:w="http://schemas.openxmlformats.org/wordprocessingml/2006/main" xmlns:w14="http://schemas.microsoft.com/office/word/2010/wordml" xmlns:w15="http://schemas.microsoft.com/office/word/2012/wordml" xmlns:wpg="http://schemas.microsoft.com/office/word/2010/wordprocessingGroup" xmlns:wpi="http://schemas.microsoft.com/office/word/2010/wordprocessingInk" xmlns:wne="http://schemas.microsoft.com/office/word/2006/wordml" xmlns:wps="http://schemas.microsoft.com/office/word/2010/wordprocessingShape" mc:Ignorable="w14 w15 wp14">
+<w:hdr xmlns:ve="http://schemas.openxmlformats.org/markup-compatibility/2006" xmlns:o="urn:schemas-microsoft-com:office:office" xmlns:r="http://schemas.openxmlformats.org/officeDocument/2006/relationships" xmlns:m="http://schemas.openxmlformats.org/officeDocument/2006/math" xmlns:v="urn:schemas-microsoft-com:vml" xmlns:wp="http://schemas.openxmlformats.org/drawingml/2006/wordprocessingDrawing" xmlns:w10="urn:schemas-microsoft-com:office:word" xmlns:w="http://schemas.openxmlformats.org/wordprocessingml/2006/main" xmlns:wne="http://schemas.microsoft.com/office/word/2006/wordml">
   <w:p>
     <w:pPr>
       <w:pStyle w:val="Cabealho"/>
       <w:jc w:val="center"/>
     </w:pPr>
-    <w:proofErr w:type="spellStart"/>
     <w:r>
       <w:rPr>
         <w:rFonts w:ascii="Arial" w:hAnsi="Arial" w:cs="Arial"/>
@@ -1366,14 +1298,13 @@
       </w:rPr>
       <w:t>Taciturn-duck</w:t>
     </w:r>
-    <w:proofErr w:type="spellEnd"/>
   </w:p>
 </w:hdr>
 </file>
 
 <file path=word/numbering.xml><?xml version="1.0" encoding="utf-8"?>
-<w:numbering xmlns:wpc="http://schemas.microsoft.com/office/word/2010/wordprocessingCanvas" xmlns:mc="http://schemas.openxmlformats.org/markup-compatibility/2006" xmlns:o="urn:schemas-microsoft-com:office:office" xmlns:r="http://schemas.openxmlformats.org/officeDocument/2006/relationships" xmlns:m="http://schemas.openxmlformats.org/officeDocument/2006/math" xmlns:v="urn:schemas-microsoft-com:vml" xmlns:wp14="http://schemas.microsoft.com/office/word/2010/wordprocessingDrawing" xmlns:wp="http://schemas.openxmlformats.org/drawingml/2006/wordprocessingDrawing" xmlns:w10="urn:schemas-microsoft-com:office:word" xmlns:w="http://schemas.openxmlformats.org/wordprocessingml/2006/main" xmlns:w14="http://schemas.microsoft.com/office/word/2010/wordml" xmlns:w15="http://schemas.microsoft.com/office/word/2012/wordml" xmlns:wpg="http://schemas.microsoft.com/office/word/2010/wordprocessingGroup" xmlns:wpi="http://schemas.microsoft.com/office/word/2010/wordprocessingInk" xmlns:wne="http://schemas.microsoft.com/office/word/2006/wordml" xmlns:wps="http://schemas.microsoft.com/office/word/2010/wordprocessingShape" mc:Ignorable="w14 w15 wp14">
-  <w:abstractNum w:abstractNumId="0" w15:restartNumberingAfterBreak="0">
+<w:numbering xmlns:ve="http://schemas.openxmlformats.org/markup-compatibility/2006" xmlns:o="urn:schemas-microsoft-com:office:office" xmlns:r="http://schemas.openxmlformats.org/officeDocument/2006/relationships" xmlns:m="http://schemas.openxmlformats.org/officeDocument/2006/math" xmlns:v="urn:schemas-microsoft-com:vml" xmlns:wp="http://schemas.openxmlformats.org/drawingml/2006/wordprocessingDrawing" xmlns:w10="urn:schemas-microsoft-com:office:word" xmlns:w="http://schemas.openxmlformats.org/wordprocessingml/2006/main" xmlns:wne="http://schemas.microsoft.com/office/word/2006/wordml">
+  <w:abstractNum w:abstractNumId="0">
     <w:nsid w:val="3C6959C1"/>
     <w:multiLevelType w:val="multilevel"/>
     <w:tmpl w:val="F7E24888"/>
@@ -1459,7 +1390,7 @@
       </w:pPr>
     </w:lvl>
   </w:abstractNum>
-  <w:abstractNum w:abstractNumId="1" w15:restartNumberingAfterBreak="0">
+  <w:abstractNum w:abstractNumId="1">
     <w:nsid w:val="6F8A4ED9"/>
     <w:multiLevelType w:val="multilevel"/>
     <w:tmpl w:val="6574B02C"/>
@@ -1572,7 +1503,7 @@
       </w:pPr>
     </w:lvl>
   </w:abstractNum>
-  <w:abstractNum w:abstractNumId="2" w15:restartNumberingAfterBreak="0">
+  <w:abstractNum w:abstractNumId="2">
     <w:nsid w:val="79AC120B"/>
     <w:multiLevelType w:val="multilevel"/>
     <w:tmpl w:val="E896842C"/>
@@ -1685,7 +1616,7 @@
       </w:pPr>
     </w:lvl>
   </w:abstractNum>
-  <w:abstractNum w:abstractNumId="3" w15:restartNumberingAfterBreak="0">
+  <w:abstractNum w:abstractNumId="3">
     <w:nsid w:val="7B7215DD"/>
     <w:multiLevelType w:val="multilevel"/>
     <w:tmpl w:val="E788ECA4"/>
@@ -1823,7 +1754,7 @@
 </file>
 
 <file path=word/styles.xml><?xml version="1.0" encoding="utf-8"?>
-<w:styles xmlns:mc="http://schemas.openxmlformats.org/markup-compatibility/2006" xmlns:r="http://schemas.openxmlformats.org/officeDocument/2006/relationships" xmlns:w="http://schemas.openxmlformats.org/wordprocessingml/2006/main" xmlns:w14="http://schemas.microsoft.com/office/word/2010/wordml" xmlns:w15="http://schemas.microsoft.com/office/word/2012/wordml" mc:Ignorable="w14 w15">
+<w:styles xmlns:r="http://schemas.openxmlformats.org/officeDocument/2006/relationships" xmlns:w="http://schemas.openxmlformats.org/wordprocessingml/2006/main">
   <w:docDefaults>
     <w:rPrDefault>
       <w:rPr>
@@ -1838,382 +1769,149 @@
       </w:pPr>
     </w:pPrDefault>
   </w:docDefaults>
-  <w:latentStyles w:defLockedState="0" w:defUIPriority="99" w:defSemiHidden="0" w:defUnhideWhenUsed="0" w:defQFormat="0" w:count="371">
-    <w:lsdException w:name="Normal" w:uiPriority="0" w:qFormat="1"/>
-    <w:lsdException w:name="heading 1" w:uiPriority="9" w:qFormat="1"/>
-    <w:lsdException w:name="heading 2" w:semiHidden="1" w:uiPriority="9" w:unhideWhenUsed="1" w:qFormat="1"/>
-    <w:lsdException w:name="heading 3" w:semiHidden="1" w:uiPriority="9" w:unhideWhenUsed="1" w:qFormat="1"/>
-    <w:lsdException w:name="heading 4" w:semiHidden="1" w:uiPriority="9" w:unhideWhenUsed="1" w:qFormat="1"/>
-    <w:lsdException w:name="heading 5" w:semiHidden="1" w:uiPriority="9" w:unhideWhenUsed="1" w:qFormat="1"/>
-    <w:lsdException w:name="heading 6" w:semiHidden="1" w:uiPriority="9" w:unhideWhenUsed="1" w:qFormat="1"/>
-    <w:lsdException w:name="heading 7" w:semiHidden="1" w:uiPriority="9" w:unhideWhenUsed="1" w:qFormat="1"/>
-    <w:lsdException w:name="heading 8" w:semiHidden="1" w:uiPriority="9" w:unhideWhenUsed="1" w:qFormat="1"/>
-    <w:lsdException w:name="heading 9" w:semiHidden="1" w:uiPriority="9" w:unhideWhenUsed="1" w:qFormat="1"/>
-    <w:lsdException w:name="index 1" w:semiHidden="1" w:unhideWhenUsed="1"/>
-    <w:lsdException w:name="index 2" w:semiHidden="1" w:unhideWhenUsed="1"/>
-    <w:lsdException w:name="index 3" w:semiHidden="1" w:unhideWhenUsed="1"/>
-    <w:lsdException w:name="index 4" w:semiHidden="1" w:unhideWhenUsed="1"/>
-    <w:lsdException w:name="index 5" w:semiHidden="1" w:unhideWhenUsed="1"/>
-    <w:lsdException w:name="index 6" w:semiHidden="1" w:unhideWhenUsed="1"/>
-    <w:lsdException w:name="index 7" w:semiHidden="1" w:unhideWhenUsed="1"/>
-    <w:lsdException w:name="index 8" w:semiHidden="1" w:unhideWhenUsed="1"/>
-    <w:lsdException w:name="index 9" w:semiHidden="1" w:unhideWhenUsed="1"/>
-    <w:lsdException w:name="toc 1" w:semiHidden="1" w:uiPriority="39" w:unhideWhenUsed="1"/>
-    <w:lsdException w:name="toc 2" w:semiHidden="1" w:uiPriority="39" w:unhideWhenUsed="1"/>
-    <w:lsdException w:name="toc 3" w:semiHidden="1" w:uiPriority="39" w:unhideWhenUsed="1"/>
-    <w:lsdException w:name="toc 4" w:semiHidden="1" w:uiPriority="39" w:unhideWhenUsed="1"/>
-    <w:lsdException w:name="toc 5" w:semiHidden="1" w:uiPriority="39" w:unhideWhenUsed="1"/>
-    <w:lsdException w:name="toc 6" w:semiHidden="1" w:uiPriority="39" w:unhideWhenUsed="1"/>
-    <w:lsdException w:name="toc 7" w:semiHidden="1" w:uiPriority="39" w:unhideWhenUsed="1"/>
-    <w:lsdException w:name="toc 8" w:semiHidden="1" w:uiPriority="39" w:unhideWhenUsed="1"/>
-    <w:lsdException w:name="toc 9" w:semiHidden="1" w:uiPriority="39" w:unhideWhenUsed="1"/>
-    <w:lsdException w:name="Normal Indent" w:semiHidden="1" w:unhideWhenUsed="1"/>
-    <w:lsdException w:name="footnote text" w:semiHidden="1" w:unhideWhenUsed="1"/>
-    <w:lsdException w:name="annotation text" w:semiHidden="1" w:unhideWhenUsed="1"/>
-    <w:lsdException w:name="header" w:semiHidden="1" w:unhideWhenUsed="1"/>
-    <w:lsdException w:name="footer" w:semiHidden="1" w:unhideWhenUsed="1"/>
-    <w:lsdException w:name="index heading" w:semiHidden="1" w:unhideWhenUsed="1"/>
-    <w:lsdException w:name="caption" w:semiHidden="1" w:uiPriority="35" w:unhideWhenUsed="1" w:qFormat="1"/>
-    <w:lsdException w:name="table of figures" w:semiHidden="1" w:unhideWhenUsed="1"/>
-    <w:lsdException w:name="envelope address" w:semiHidden="1" w:unhideWhenUsed="1"/>
-    <w:lsdException w:name="envelope return" w:semiHidden="1" w:unhideWhenUsed="1"/>
-    <w:lsdException w:name="footnote reference" w:semiHidden="1" w:unhideWhenUsed="1"/>
-    <w:lsdException w:name="annotation reference" w:semiHidden="1" w:unhideWhenUsed="1"/>
-    <w:lsdException w:name="line number" w:semiHidden="1" w:unhideWhenUsed="1"/>
-    <w:lsdException w:name="page number" w:semiHidden="1" w:unhideWhenUsed="1"/>
-    <w:lsdException w:name="endnote reference" w:semiHidden="1" w:unhideWhenUsed="1"/>
-    <w:lsdException w:name="endnote text" w:semiHidden="1" w:unhideWhenUsed="1"/>
-    <w:lsdException w:name="table of authorities" w:semiHidden="1" w:unhideWhenUsed="1"/>
-    <w:lsdException w:name="macro" w:semiHidden="1" w:unhideWhenUsed="1"/>
-    <w:lsdException w:name="toa heading" w:semiHidden="1" w:unhideWhenUsed="1"/>
-    <w:lsdException w:name="List" w:semiHidden="1" w:unhideWhenUsed="1"/>
-    <w:lsdException w:name="List Bullet" w:semiHidden="1" w:unhideWhenUsed="1"/>
-    <w:lsdException w:name="List Number" w:semiHidden="1" w:unhideWhenUsed="1"/>
-    <w:lsdException w:name="List 2" w:semiHidden="1" w:unhideWhenUsed="1"/>
-    <w:lsdException w:name="List 3" w:semiHidden="1" w:unhideWhenUsed="1"/>
-    <w:lsdException w:name="List 4" w:semiHidden="1" w:unhideWhenUsed="1"/>
-    <w:lsdException w:name="List 5" w:semiHidden="1" w:unhideWhenUsed="1"/>
-    <w:lsdException w:name="List Bullet 2" w:semiHidden="1" w:unhideWhenUsed="1"/>
-    <w:lsdException w:name="List Bullet 3" w:semiHidden="1" w:unhideWhenUsed="1"/>
-    <w:lsdException w:name="List Bullet 4" w:semiHidden="1" w:unhideWhenUsed="1"/>
-    <w:lsdException w:name="List Bullet 5" w:semiHidden="1" w:unhideWhenUsed="1"/>
-    <w:lsdException w:name="List Number 2" w:semiHidden="1" w:unhideWhenUsed="1"/>
-    <w:lsdException w:name="List Number 3" w:semiHidden="1" w:unhideWhenUsed="1"/>
-    <w:lsdException w:name="List Number 4" w:semiHidden="1" w:unhideWhenUsed="1"/>
-    <w:lsdException w:name="List Number 5" w:semiHidden="1" w:unhideWhenUsed="1"/>
-    <w:lsdException w:name="Title" w:uiPriority="10" w:qFormat="1"/>
-    <w:lsdException w:name="Closing" w:semiHidden="1" w:unhideWhenUsed="1"/>
-    <w:lsdException w:name="Signature" w:semiHidden="1" w:unhideWhenUsed="1"/>
-    <w:lsdException w:name="Default Paragraph Font" w:semiHidden="1" w:uiPriority="1" w:unhideWhenUsed="1"/>
-    <w:lsdException w:name="Body Text" w:semiHidden="1" w:unhideWhenUsed="1"/>
-    <w:lsdException w:name="Body Text Indent" w:semiHidden="1" w:unhideWhenUsed="1"/>
-    <w:lsdException w:name="List Continue" w:semiHidden="1" w:unhideWhenUsed="1"/>
-    <w:lsdException w:name="List Continue 2" w:semiHidden="1" w:unhideWhenUsed="1"/>
-    <w:lsdException w:name="List Continue 3" w:semiHidden="1" w:unhideWhenUsed="1"/>
-    <w:lsdException w:name="List Continue 4" w:semiHidden="1" w:unhideWhenUsed="1"/>
-    <w:lsdException w:name="List Continue 5" w:semiHidden="1" w:unhideWhenUsed="1"/>
-    <w:lsdException w:name="Message Header" w:semiHidden="1" w:unhideWhenUsed="1"/>
-    <w:lsdException w:name="Subtitle" w:uiPriority="11" w:qFormat="1"/>
-    <w:lsdException w:name="Salutation" w:semiHidden="1" w:unhideWhenUsed="1"/>
-    <w:lsdException w:name="Date" w:semiHidden="1" w:unhideWhenUsed="1"/>
-    <w:lsdException w:name="Body Text First Indent" w:semiHidden="1" w:unhideWhenUsed="1"/>
-    <w:lsdException w:name="Body Text First Indent 2" w:semiHidden="1" w:unhideWhenUsed="1"/>
-    <w:lsdException w:name="Note Heading" w:semiHidden="1" w:unhideWhenUsed="1"/>
-    <w:lsdException w:name="Body Text 2" w:semiHidden="1" w:unhideWhenUsed="1"/>
-    <w:lsdException w:name="Body Text 3" w:semiHidden="1" w:unhideWhenUsed="1"/>
-    <w:lsdException w:name="Body Text Indent 2" w:semiHidden="1" w:unhideWhenUsed="1"/>
-    <w:lsdException w:name="Body Text Indent 3" w:semiHidden="1" w:unhideWhenUsed="1"/>
-    <w:lsdException w:name="Block Text" w:semiHidden="1" w:unhideWhenUsed="1"/>
-    <w:lsdException w:name="Hyperlink" w:semiHidden="1" w:unhideWhenUsed="1"/>
-    <w:lsdException w:name="FollowedHyperlink" w:semiHidden="1" w:unhideWhenUsed="1"/>
-    <w:lsdException w:name="Strong" w:uiPriority="22" w:qFormat="1"/>
-    <w:lsdException w:name="Emphasis" w:uiPriority="20" w:qFormat="1"/>
-    <w:lsdException w:name="Document Map" w:semiHidden="1" w:unhideWhenUsed="1"/>
-    <w:lsdException w:name="Plain Text" w:semiHidden="1" w:unhideWhenUsed="1"/>
-    <w:lsdException w:name="E-mail Signature" w:semiHidden="1" w:unhideWhenUsed="1"/>
-    <w:lsdException w:name="HTML Top of Form" w:semiHidden="1" w:unhideWhenUsed="1"/>
-    <w:lsdException w:name="HTML Bottom of Form" w:semiHidden="1" w:unhideWhenUsed="1"/>
-    <w:lsdException w:name="Normal (Web)" w:semiHidden="1" w:unhideWhenUsed="1"/>
-    <w:lsdException w:name="HTML Acronym" w:semiHidden="1" w:unhideWhenUsed="1"/>
-    <w:lsdException w:name="HTML Address" w:semiHidden="1" w:unhideWhenUsed="1"/>
-    <w:lsdException w:name="HTML Cite" w:semiHidden="1" w:unhideWhenUsed="1"/>
-    <w:lsdException w:name="HTML Code" w:semiHidden="1" w:unhideWhenUsed="1"/>
-    <w:lsdException w:name="HTML Definition" w:semiHidden="1" w:unhideWhenUsed="1"/>
-    <w:lsdException w:name="HTML Keyboard" w:semiHidden="1" w:unhideWhenUsed="1"/>
-    <w:lsdException w:name="HTML Preformatted" w:semiHidden="1" w:unhideWhenUsed="1"/>
-    <w:lsdException w:name="HTML Sample" w:semiHidden="1" w:unhideWhenUsed="1"/>
-    <w:lsdException w:name="HTML Typewriter" w:semiHidden="1" w:unhideWhenUsed="1"/>
-    <w:lsdException w:name="HTML Variable" w:semiHidden="1" w:unhideWhenUsed="1"/>
-    <w:lsdException w:name="Normal Table" w:semiHidden="1" w:unhideWhenUsed="1"/>
-    <w:lsdException w:name="annotation subject" w:semiHidden="1" w:unhideWhenUsed="1"/>
-    <w:lsdException w:name="No List" w:semiHidden="1" w:unhideWhenUsed="1"/>
-    <w:lsdException w:name="Outline List 1" w:semiHidden="1" w:unhideWhenUsed="1"/>
-    <w:lsdException w:name="Outline List 2" w:semiHidden="1" w:unhideWhenUsed="1"/>
-    <w:lsdException w:name="Outline List 3" w:semiHidden="1" w:unhideWhenUsed="1"/>
-    <w:lsdException w:name="Table Simple 1" w:semiHidden="1" w:unhideWhenUsed="1"/>
-    <w:lsdException w:name="Table Simple 2" w:semiHidden="1" w:unhideWhenUsed="1"/>
-    <w:lsdException w:name="Table Simple 3" w:semiHidden="1" w:unhideWhenUsed="1"/>
-    <w:lsdException w:name="Table Classic 1" w:semiHidden="1" w:unhideWhenUsed="1"/>
-    <w:lsdException w:name="Table Classic 2" w:semiHidden="1" w:unhideWhenUsed="1"/>
-    <w:lsdException w:name="Table Classic 3" w:semiHidden="1" w:unhideWhenUsed="1"/>
-    <w:lsdException w:name="Table Classic 4" w:semiHidden="1" w:unhideWhenUsed="1"/>
-    <w:lsdException w:name="Table Colorful 1" w:semiHidden="1" w:unhideWhenUsed="1"/>
-    <w:lsdException w:name="Table Colorful 2" w:semiHidden="1" w:unhideWhenUsed="1"/>
-    <w:lsdException w:name="Table Colorful 3" w:semiHidden="1" w:unhideWhenUsed="1"/>
-    <w:lsdException w:name="Table Columns 1" w:semiHidden="1" w:unhideWhenUsed="1"/>
-    <w:lsdException w:name="Table Columns 2" w:semiHidden="1" w:unhideWhenUsed="1"/>
-    <w:lsdException w:name="Table Columns 3" w:semiHidden="1" w:unhideWhenUsed="1"/>
-    <w:lsdException w:name="Table Columns 4" w:semiHidden="1" w:unhideWhenUsed="1"/>
-    <w:lsdException w:name="Table Columns 5" w:semiHidden="1" w:unhideWhenUsed="1"/>
-    <w:lsdException w:name="Table Grid 1" w:semiHidden="1" w:unhideWhenUsed="1"/>
-    <w:lsdException w:name="Table Grid 2" w:semiHidden="1" w:unhideWhenUsed="1"/>
-    <w:lsdException w:name="Table Grid 3" w:semiHidden="1" w:unhideWhenUsed="1"/>
-    <w:lsdException w:name="Table Grid 4" w:semiHidden="1" w:unhideWhenUsed="1"/>
-    <w:lsdException w:name="Table Grid 5" w:semiHidden="1" w:unhideWhenUsed="1"/>
-    <w:lsdException w:name="Table Grid 6" w:semiHidden="1" w:unhideWhenUsed="1"/>
-    <w:lsdException w:name="Table Grid 7" w:semiHidden="1" w:unhideWhenUsed="1"/>
-    <w:lsdException w:name="Table Grid 8" w:semiHidden="1" w:unhideWhenUsed="1"/>
-    <w:lsdException w:name="Table List 1" w:semiHidden="1" w:unhideWhenUsed="1"/>
-    <w:lsdException w:name="Table List 2" w:semiHidden="1" w:unhideWhenUsed="1"/>
-    <w:lsdException w:name="Table List 3" w:semiHidden="1" w:unhideWhenUsed="1"/>
-    <w:lsdException w:name="Table List 4" w:semiHidden="1" w:unhideWhenUsed="1"/>
-    <w:lsdException w:name="Table List 5" w:semiHidden="1" w:unhideWhenUsed="1"/>
-    <w:lsdException w:name="Table List 6" w:semiHidden="1" w:unhideWhenUsed="1"/>
-    <w:lsdException w:name="Table List 7" w:semiHidden="1" w:unhideWhenUsed="1"/>
-    <w:lsdException w:name="Table List 8" w:semiHidden="1" w:unhideWhenUsed="1"/>
-    <w:lsdException w:name="Table 3D effects 1" w:semiHidden="1" w:unhideWhenUsed="1"/>
-    <w:lsdException w:name="Table 3D effects 2" w:semiHidden="1" w:unhideWhenUsed="1"/>
-    <w:lsdException w:name="Table 3D effects 3" w:semiHidden="1" w:unhideWhenUsed="1"/>
-    <w:lsdException w:name="Table Contemporary" w:semiHidden="1" w:unhideWhenUsed="1"/>
-    <w:lsdException w:name="Table Elegant" w:semiHidden="1" w:unhideWhenUsed="1"/>
-    <w:lsdException w:name="Table Professional" w:semiHidden="1" w:unhideWhenUsed="1"/>
-    <w:lsdException w:name="Table Subtle 1" w:semiHidden="1" w:unhideWhenUsed="1"/>
-    <w:lsdException w:name="Table Subtle 2" w:semiHidden="1" w:unhideWhenUsed="1"/>
-    <w:lsdException w:name="Table Web 1" w:semiHidden="1" w:unhideWhenUsed="1"/>
-    <w:lsdException w:name="Table Web 2" w:semiHidden="1" w:unhideWhenUsed="1"/>
-    <w:lsdException w:name="Table Web 3" w:semiHidden="1" w:unhideWhenUsed="1"/>
-    <w:lsdException w:name="Balloon Text" w:semiHidden="1" w:unhideWhenUsed="1"/>
-    <w:lsdException w:name="Table Grid" w:uiPriority="59"/>
-    <w:lsdException w:name="Table Theme" w:semiHidden="1" w:unhideWhenUsed="1"/>
-    <w:lsdException w:name="Placeholder Text" w:semiHidden="1"/>
-    <w:lsdException w:name="No Spacing" w:uiPriority="1" w:qFormat="1"/>
-    <w:lsdException w:name="Light Shading" w:uiPriority="60"/>
-    <w:lsdException w:name="Light List" w:uiPriority="61"/>
-    <w:lsdException w:name="Light Grid" w:uiPriority="62"/>
-    <w:lsdException w:name="Medium Shading 1" w:uiPriority="63"/>
-    <w:lsdException w:name="Medium Shading 2" w:uiPriority="64"/>
-    <w:lsdException w:name="Medium List 1" w:uiPriority="65"/>
-    <w:lsdException w:name="Medium List 2" w:uiPriority="66"/>
-    <w:lsdException w:name="Medium Grid 1" w:uiPriority="67"/>
-    <w:lsdException w:name="Medium Grid 2" w:uiPriority="68"/>
-    <w:lsdException w:name="Medium Grid 3" w:uiPriority="69"/>
-    <w:lsdException w:name="Dark List" w:uiPriority="70"/>
-    <w:lsdException w:name="Colorful Shading" w:uiPriority="71"/>
-    <w:lsdException w:name="Colorful List" w:uiPriority="72"/>
-    <w:lsdException w:name="Colorful Grid" w:uiPriority="73"/>
-    <w:lsdException w:name="Light Shading Accent 1" w:uiPriority="60"/>
-    <w:lsdException w:name="Light List Accent 1" w:uiPriority="61"/>
-    <w:lsdException w:name="Light Grid Accent 1" w:uiPriority="62"/>
-    <w:lsdException w:name="Medium Shading 1 Accent 1" w:uiPriority="63"/>
-    <w:lsdException w:name="Medium Shading 2 Accent 1" w:uiPriority="64"/>
-    <w:lsdException w:name="Medium List 1 Accent 1" w:uiPriority="65"/>
-    <w:lsdException w:name="Revision" w:semiHidden="1"/>
-    <w:lsdException w:name="List Paragraph" w:uiPriority="34" w:qFormat="1"/>
-    <w:lsdException w:name="Quote" w:uiPriority="29" w:qFormat="1"/>
-    <w:lsdException w:name="Intense Quote" w:uiPriority="30" w:qFormat="1"/>
-    <w:lsdException w:name="Medium List 2 Accent 1" w:uiPriority="66"/>
-    <w:lsdException w:name="Medium Grid 1 Accent 1" w:uiPriority="67"/>
-    <w:lsdException w:name="Medium Grid 2 Accent 1" w:uiPriority="68"/>
-    <w:lsdException w:name="Medium Grid 3 Accent 1" w:uiPriority="69"/>
-    <w:lsdException w:name="Dark List Accent 1" w:uiPriority="70"/>
-    <w:lsdException w:name="Colorful Shading Accent 1" w:uiPriority="71"/>
-    <w:lsdException w:name="Colorful List Accent 1" w:uiPriority="72"/>
-    <w:lsdException w:name="Colorful Grid Accent 1" w:uiPriority="73"/>
-    <w:lsdException w:name="Light Shading Accent 2" w:uiPriority="60"/>
-    <w:lsdException w:name="Light List Accent 2" w:uiPriority="61"/>
-    <w:lsdException w:name="Light Grid Accent 2" w:uiPriority="62"/>
-    <w:lsdException w:name="Medium Shading 1 Accent 2" w:uiPriority="63"/>
-    <w:lsdException w:name="Medium Shading 2 Accent 2" w:uiPriority="64"/>
-    <w:lsdException w:name="Medium List 1 Accent 2" w:uiPriority="65"/>
-    <w:lsdException w:name="Medium List 2 Accent 2" w:uiPriority="66"/>
-    <w:lsdException w:name="Medium Grid 1 Accent 2" w:uiPriority="67"/>
-    <w:lsdException w:name="Medium Grid 2 Accent 2" w:uiPriority="68"/>
-    <w:lsdException w:name="Medium Grid 3 Accent 2" w:uiPriority="69"/>
-    <w:lsdException w:name="Dark List Accent 2" w:uiPriority="70"/>
-    <w:lsdException w:name="Colorful Shading Accent 2" w:uiPriority="71"/>
-    <w:lsdException w:name="Colorful List Accent 2" w:uiPriority="72"/>
-    <w:lsdException w:name="Colorful Grid Accent 2" w:uiPriority="73"/>
-    <w:lsdException w:name="Light Shading Accent 3" w:uiPriority="60"/>
-    <w:lsdException w:name="Light List Accent 3" w:uiPriority="61"/>
-    <w:lsdException w:name="Light Grid Accent 3" w:uiPriority="62"/>
-    <w:lsdException w:name="Medium Shading 1 Accent 3" w:uiPriority="63"/>
-    <w:lsdException w:name="Medium Shading 2 Accent 3" w:uiPriority="64"/>
-    <w:lsdException w:name="Medium List 1 Accent 3" w:uiPriority="65"/>
-    <w:lsdException w:name="Medium List 2 Accent 3" w:uiPriority="66"/>
-    <w:lsdException w:name="Medium Grid 1 Accent 3" w:uiPriority="67"/>
-    <w:lsdException w:name="Medium Grid 2 Accent 3" w:uiPriority="68"/>
-    <w:lsdException w:name="Medium Grid 3 Accent 3" w:uiPriority="69"/>
-    <w:lsdException w:name="Dark List Accent 3" w:uiPriority="70"/>
-    <w:lsdException w:name="Colorful Shading Accent 3" w:uiPriority="71"/>
-    <w:lsdException w:name="Colorful List Accent 3" w:uiPriority="72"/>
-    <w:lsdException w:name="Colorful Grid Accent 3" w:uiPriority="73"/>
-    <w:lsdException w:name="Light Shading Accent 4" w:uiPriority="60"/>
-    <w:lsdException w:name="Light List Accent 4" w:uiPriority="61"/>
-    <w:lsdException w:name="Light Grid Accent 4" w:uiPriority="62"/>
-    <w:lsdException w:name="Medium Shading 1 Accent 4" w:uiPriority="63"/>
-    <w:lsdException w:name="Medium Shading 2 Accent 4" w:uiPriority="64"/>
-    <w:lsdException w:name="Medium List 1 Accent 4" w:uiPriority="65"/>
-    <w:lsdException w:name="Medium List 2 Accent 4" w:uiPriority="66"/>
-    <w:lsdException w:name="Medium Grid 1 Accent 4" w:uiPriority="67"/>
-    <w:lsdException w:name="Medium Grid 2 Accent 4" w:uiPriority="68"/>
-    <w:lsdException w:name="Medium Grid 3 Accent 4" w:uiPriority="69"/>
-    <w:lsdException w:name="Dark List Accent 4" w:uiPriority="70"/>
-    <w:lsdException w:name="Colorful Shading Accent 4" w:uiPriority="71"/>
-    <w:lsdException w:name="Colorful List Accent 4" w:uiPriority="72"/>
-    <w:lsdException w:name="Colorful Grid Accent 4" w:uiPriority="73"/>
-    <w:lsdException w:name="Light Shading Accent 5" w:uiPriority="60"/>
-    <w:lsdException w:name="Light List Accent 5" w:uiPriority="61"/>
-    <w:lsdException w:name="Light Grid Accent 5" w:uiPriority="62"/>
-    <w:lsdException w:name="Medium Shading 1 Accent 5" w:uiPriority="63"/>
-    <w:lsdException w:name="Medium Shading 2 Accent 5" w:uiPriority="64"/>
-    <w:lsdException w:name="Medium List 1 Accent 5" w:uiPriority="65"/>
-    <w:lsdException w:name="Medium List 2 Accent 5" w:uiPriority="66"/>
-    <w:lsdException w:name="Medium Grid 1 Accent 5" w:uiPriority="67"/>
-    <w:lsdException w:name="Medium Grid 2 Accent 5" w:uiPriority="68"/>
-    <w:lsdException w:name="Medium Grid 3 Accent 5" w:uiPriority="69"/>
-    <w:lsdException w:name="Dark List Accent 5" w:uiPriority="70"/>
-    <w:lsdException w:name="Colorful Shading Accent 5" w:uiPriority="71"/>
-    <w:lsdException w:name="Colorful List Accent 5" w:uiPriority="72"/>
-    <w:lsdException w:name="Colorful Grid Accent 5" w:uiPriority="73"/>
-    <w:lsdException w:name="Light Shading Accent 6" w:uiPriority="60"/>
-    <w:lsdException w:name="Light List Accent 6" w:uiPriority="61"/>
-    <w:lsdException w:name="Light Grid Accent 6" w:uiPriority="62"/>
-    <w:lsdException w:name="Medium Shading 1 Accent 6" w:uiPriority="63"/>
-    <w:lsdException w:name="Medium Shading 2 Accent 6" w:uiPriority="64"/>
-    <w:lsdException w:name="Medium List 1 Accent 6" w:uiPriority="65"/>
-    <w:lsdException w:name="Medium List 2 Accent 6" w:uiPriority="66"/>
-    <w:lsdException w:name="Medium Grid 1 Accent 6" w:uiPriority="67"/>
-    <w:lsdException w:name="Medium Grid 2 Accent 6" w:uiPriority="68"/>
-    <w:lsdException w:name="Medium Grid 3 Accent 6" w:uiPriority="69"/>
-    <w:lsdException w:name="Dark List Accent 6" w:uiPriority="70"/>
-    <w:lsdException w:name="Colorful Shading Accent 6" w:uiPriority="71"/>
-    <w:lsdException w:name="Colorful List Accent 6" w:uiPriority="72"/>
-    <w:lsdException w:name="Colorful Grid Accent 6" w:uiPriority="73"/>
-    <w:lsdException w:name="Subtle Emphasis" w:uiPriority="19" w:qFormat="1"/>
-    <w:lsdException w:name="Intense Emphasis" w:uiPriority="21" w:qFormat="1"/>
-    <w:lsdException w:name="Subtle Reference" w:uiPriority="31" w:qFormat="1"/>
-    <w:lsdException w:name="Intense Reference" w:uiPriority="32" w:qFormat="1"/>
-    <w:lsdException w:name="Book Title" w:uiPriority="33" w:qFormat="1"/>
-    <w:lsdException w:name="Bibliography" w:semiHidden="1" w:uiPriority="37" w:unhideWhenUsed="1"/>
-    <w:lsdException w:name="TOC Heading" w:semiHidden="1" w:uiPriority="39" w:unhideWhenUsed="1" w:qFormat="1"/>
-    <w:lsdException w:name="Plain Table 1" w:uiPriority="41"/>
-    <w:lsdException w:name="Plain Table 2" w:uiPriority="42"/>
-    <w:lsdException w:name="Plain Table 3" w:uiPriority="43"/>
-    <w:lsdException w:name="Plain Table 4" w:uiPriority="44"/>
-    <w:lsdException w:name="Plain Table 5" w:uiPriority="45"/>
-    <w:lsdException w:name="Grid Table Light" w:uiPriority="40"/>
-    <w:lsdException w:name="Grid Table 1 Light" w:uiPriority="46"/>
-    <w:lsdException w:name="Grid Table 2" w:uiPriority="47"/>
-    <w:lsdException w:name="Grid Table 3" w:uiPriority="48"/>
-    <w:lsdException w:name="Grid Table 4" w:uiPriority="49"/>
-    <w:lsdException w:name="Grid Table 5 Dark" w:uiPriority="50"/>
-    <w:lsdException w:name="Grid Table 6 Colorful" w:uiPriority="51"/>
-    <w:lsdException w:name="Grid Table 7 Colorful" w:uiPriority="52"/>
-    <w:lsdException w:name="Grid Table 1 Light Accent 1" w:uiPriority="46"/>
-    <w:lsdException w:name="Grid Table 2 Accent 1" w:uiPriority="47"/>
-    <w:lsdException w:name="Grid Table 3 Accent 1" w:uiPriority="48"/>
-    <w:lsdException w:name="Grid Table 4 Accent 1" w:uiPriority="49"/>
-    <w:lsdException w:name="Grid Table 5 Dark Accent 1" w:uiPriority="50"/>
-    <w:lsdException w:name="Grid Table 6 Colorful Accent 1" w:uiPriority="51"/>
-    <w:lsdException w:name="Grid Table 7 Colorful Accent 1" w:uiPriority="52"/>
-    <w:lsdException w:name="Grid Table 1 Light Accent 2" w:uiPriority="46"/>
-    <w:lsdException w:name="Grid Table 2 Accent 2" w:uiPriority="47"/>
-    <w:lsdException w:name="Grid Table 3 Accent 2" w:uiPriority="48"/>
-    <w:lsdException w:name="Grid Table 4 Accent 2" w:uiPriority="49"/>
-    <w:lsdException w:name="Grid Table 5 Dark Accent 2" w:uiPriority="50"/>
-    <w:lsdException w:name="Grid Table 6 Colorful Accent 2" w:uiPriority="51"/>
-    <w:lsdException w:name="Grid Table 7 Colorful Accent 2" w:uiPriority="52"/>
-    <w:lsdException w:name="Grid Table 1 Light Accent 3" w:uiPriority="46"/>
-    <w:lsdException w:name="Grid Table 2 Accent 3" w:uiPriority="47"/>
-    <w:lsdException w:name="Grid Table 3 Accent 3" w:uiPriority="48"/>
-    <w:lsdException w:name="Grid Table 4 Accent 3" w:uiPriority="49"/>
-    <w:lsdException w:name="Grid Table 5 Dark Accent 3" w:uiPriority="50"/>
-    <w:lsdException w:name="Grid Table 6 Colorful Accent 3" w:uiPriority="51"/>
-    <w:lsdException w:name="Grid Table 7 Colorful Accent 3" w:uiPriority="52"/>
-    <w:lsdException w:name="Grid Table 1 Light Accent 4" w:uiPriority="46"/>
-    <w:lsdException w:name="Grid Table 2 Accent 4" w:uiPriority="47"/>
-    <w:lsdException w:name="Grid Table 3 Accent 4" w:uiPriority="48"/>
-    <w:lsdException w:name="Grid Table 4 Accent 4" w:uiPriority="49"/>
-    <w:lsdException w:name="Grid Table 5 Dark Accent 4" w:uiPriority="50"/>
-    <w:lsdException w:name="Grid Table 6 Colorful Accent 4" w:uiPriority="51"/>
-    <w:lsdException w:name="Grid Table 7 Colorful Accent 4" w:uiPriority="52"/>
-    <w:lsdException w:name="Grid Table 1 Light Accent 5" w:uiPriority="46"/>
-    <w:lsdException w:name="Grid Table 2 Accent 5" w:uiPriority="47"/>
-    <w:lsdException w:name="Grid Table 3 Accent 5" w:uiPriority="48"/>
-    <w:lsdException w:name="Grid Table 4 Accent 5" w:uiPriority="49"/>
-    <w:lsdException w:name="Grid Table 5 Dark Accent 5" w:uiPriority="50"/>
-    <w:lsdException w:name="Grid Table 6 Colorful Accent 5" w:uiPriority="51"/>
-    <w:lsdException w:name="Grid Table 7 Colorful Accent 5" w:uiPriority="52"/>
-    <w:lsdException w:name="Grid Table 1 Light Accent 6" w:uiPriority="46"/>
-    <w:lsdException w:name="Grid Table 2 Accent 6" w:uiPriority="47"/>
-    <w:lsdException w:name="Grid Table 3 Accent 6" w:uiPriority="48"/>
-    <w:lsdException w:name="Grid Table 4 Accent 6" w:uiPriority="49"/>
-    <w:lsdException w:name="Grid Table 5 Dark Accent 6" w:uiPriority="50"/>
-    <w:lsdException w:name="Grid Table 6 Colorful Accent 6" w:uiPriority="51"/>
-    <w:lsdException w:name="Grid Table 7 Colorful Accent 6" w:uiPriority="52"/>
-    <w:lsdException w:name="List Table 1 Light" w:uiPriority="46"/>
-    <w:lsdException w:name="List Table 2" w:uiPriority="47"/>
-    <w:lsdException w:name="List Table 3" w:uiPriority="48"/>
-    <w:lsdException w:name="List Table 4" w:uiPriority="49"/>
-    <w:lsdException w:name="List Table 5 Dark" w:uiPriority="50"/>
-    <w:lsdException w:name="List Table 6 Colorful" w:uiPriority="51"/>
-    <w:lsdException w:name="List Table 7 Colorful" w:uiPriority="52"/>
-    <w:lsdException w:name="List Table 1 Light Accent 1" w:uiPriority="46"/>
-    <w:lsdException w:name="List Table 2 Accent 1" w:uiPriority="47"/>
-    <w:lsdException w:name="List Table 3 Accent 1" w:uiPriority="48"/>
-    <w:lsdException w:name="List Table 4 Accent 1" w:uiPriority="49"/>
-    <w:lsdException w:name="List Table 5 Dark Accent 1" w:uiPriority="50"/>
-    <w:lsdException w:name="List Table 6 Colorful Accent 1" w:uiPriority="51"/>
-    <w:lsdException w:name="List Table 7 Colorful Accent 1" w:uiPriority="52"/>
-    <w:lsdException w:name="List Table 1 Light Accent 2" w:uiPriority="46"/>
-    <w:lsdException w:name="List Table 2 Accent 2" w:uiPriority="47"/>
-    <w:lsdException w:name="List Table 3 Accent 2" w:uiPriority="48"/>
-    <w:lsdException w:name="List Table 4 Accent 2" w:uiPriority="49"/>
-    <w:lsdException w:name="List Table 5 Dark Accent 2" w:uiPriority="50"/>
-    <w:lsdException w:name="List Table 6 Colorful Accent 2" w:uiPriority="51"/>
-    <w:lsdException w:name="List Table 7 Colorful Accent 2" w:uiPriority="52"/>
-    <w:lsdException w:name="List Table 1 Light Accent 3" w:uiPriority="46"/>
-    <w:lsdException w:name="List Table 2 Accent 3" w:uiPriority="47"/>
-    <w:lsdException w:name="List Table 3 Accent 3" w:uiPriority="48"/>
-    <w:lsdException w:name="List Table 4 Accent 3" w:uiPriority="49"/>
-    <w:lsdException w:name="List Table 5 Dark Accent 3" w:uiPriority="50"/>
-    <w:lsdException w:name="List Table 6 Colorful Accent 3" w:uiPriority="51"/>
-    <w:lsdException w:name="List Table 7 Colorful Accent 3" w:uiPriority="52"/>
-    <w:lsdException w:name="List Table 1 Light Accent 4" w:uiPriority="46"/>
-    <w:lsdException w:name="List Table 2 Accent 4" w:uiPriority="47"/>
-    <w:lsdException w:name="List Table 3 Accent 4" w:uiPriority="48"/>
-    <w:lsdException w:name="List Table 4 Accent 4" w:uiPriority="49"/>
-    <w:lsdException w:name="List Table 5 Dark Accent 4" w:uiPriority="50"/>
-    <w:lsdException w:name="List Table 6 Colorful Accent 4" w:uiPriority="51"/>
-    <w:lsdException w:name="List Table 7 Colorful Accent 4" w:uiPriority="52"/>
-    <w:lsdException w:name="List Table 1 Light Accent 5" w:uiPriority="46"/>
-    <w:lsdException w:name="List Table 2 Accent 5" w:uiPriority="47"/>
-    <w:lsdException w:name="List Table 3 Accent 5" w:uiPriority="48"/>
-    <w:lsdException w:name="List Table 4 Accent 5" w:uiPriority="49"/>
-    <w:lsdException w:name="List Table 5 Dark Accent 5" w:uiPriority="50"/>
-    <w:lsdException w:name="List Table 6 Colorful Accent 5" w:uiPriority="51"/>
-    <w:lsdException w:name="List Table 7 Colorful Accent 5" w:uiPriority="52"/>
-    <w:lsdException w:name="List Table 1 Light Accent 6" w:uiPriority="46"/>
-    <w:lsdException w:name="List Table 2 Accent 6" w:uiPriority="47"/>
-    <w:lsdException w:name="List Table 3 Accent 6" w:uiPriority="48"/>
-    <w:lsdException w:name="List Table 4 Accent 6" w:uiPriority="49"/>
-    <w:lsdException w:name="List Table 5 Dark Accent 6" w:uiPriority="50"/>
-    <w:lsdException w:name="List Table 6 Colorful Accent 6" w:uiPriority="51"/>
-    <w:lsdException w:name="List Table 7 Colorful Accent 6" w:uiPriority="52"/>
+  <w:latentStyles w:defLockedState="0" w:defUIPriority="99" w:defSemiHidden="1" w:defUnhideWhenUsed="1" w:defQFormat="0" w:count="267">
+    <w:lsdException w:name="Normal" w:semiHidden="0" w:uiPriority="0" w:unhideWhenUsed="0" w:qFormat="1"/>
+    <w:lsdException w:name="heading 1" w:semiHidden="0" w:uiPriority="9" w:unhideWhenUsed="0" w:qFormat="1"/>
+    <w:lsdException w:name="heading 2" w:uiPriority="9" w:qFormat="1"/>
+    <w:lsdException w:name="heading 3" w:uiPriority="9" w:qFormat="1"/>
+    <w:lsdException w:name="heading 4" w:uiPriority="9" w:qFormat="1"/>
+    <w:lsdException w:name="heading 5" w:uiPriority="9" w:qFormat="1"/>
+    <w:lsdException w:name="heading 6" w:uiPriority="9" w:qFormat="1"/>
+    <w:lsdException w:name="heading 7" w:uiPriority="9" w:qFormat="1"/>
+    <w:lsdException w:name="heading 8" w:uiPriority="9" w:qFormat="1"/>
+    <w:lsdException w:name="heading 9" w:uiPriority="9" w:qFormat="1"/>
+    <w:lsdException w:name="toc 1" w:uiPriority="39"/>
+    <w:lsdException w:name="toc 2" w:uiPriority="39"/>
+    <w:lsdException w:name="toc 3" w:uiPriority="39"/>
+    <w:lsdException w:name="toc 4" w:uiPriority="39"/>
+    <w:lsdException w:name="toc 5" w:uiPriority="39"/>
+    <w:lsdException w:name="toc 6" w:uiPriority="39"/>
+    <w:lsdException w:name="toc 7" w:uiPriority="39"/>
+    <w:lsdException w:name="toc 8" w:uiPriority="39"/>
+    <w:lsdException w:name="toc 9" w:uiPriority="39"/>
+    <w:lsdException w:name="caption" w:uiPriority="35" w:qFormat="1"/>
+    <w:lsdException w:name="Title" w:semiHidden="0" w:uiPriority="10" w:unhideWhenUsed="0" w:qFormat="1"/>
+    <w:lsdException w:name="Default Paragraph Font" w:uiPriority="1"/>
+    <w:lsdException w:name="Subtitle" w:semiHidden="0" w:uiPriority="11" w:unhideWhenUsed="0" w:qFormat="1"/>
+    <w:lsdException w:name="Strong" w:semiHidden="0" w:uiPriority="22" w:unhideWhenUsed="0" w:qFormat="1"/>
+    <w:lsdException w:name="Emphasis" w:semiHidden="0" w:uiPriority="20" w:unhideWhenUsed="0" w:qFormat="1"/>
+    <w:lsdException w:name="Table Grid" w:semiHidden="0" w:uiPriority="59" w:unhideWhenUsed="0"/>
+    <w:lsdException w:name="Placeholder Text" w:unhideWhenUsed="0"/>
+    <w:lsdException w:name="No Spacing" w:semiHidden="0" w:uiPriority="1" w:unhideWhenUsed="0" w:qFormat="1"/>
+    <w:lsdException w:name="Light Shading" w:semiHidden="0" w:uiPriority="60" w:unhideWhenUsed="0"/>
+    <w:lsdException w:name="Light List" w:semiHidden="0" w:uiPriority="61" w:unhideWhenUsed="0"/>
+    <w:lsdException w:name="Light Grid" w:semiHidden="0" w:uiPriority="62" w:unhideWhenUsed="0"/>
+    <w:lsdException w:name="Medium Shading 1" w:semiHidden="0" w:uiPriority="63" w:unhideWhenUsed="0"/>
+    <w:lsdException w:name="Medium Shading 2" w:semiHidden="0" w:uiPriority="64" w:unhideWhenUsed="0"/>
+    <w:lsdException w:name="Medium List 1" w:semiHidden="0" w:uiPriority="65" w:unhideWhenUsed="0"/>
+    <w:lsdException w:name="Medium List 2" w:semiHidden="0" w:uiPriority="66" w:unhideWhenUsed="0"/>
+    <w:lsdException w:name="Medium Grid 1" w:semiHidden="0" w:uiPriority="67" w:unhideWhenUsed="0"/>
+    <w:lsdException w:name="Medium Grid 2" w:semiHidden="0" w:uiPriority="68" w:unhideWhenUsed="0"/>
+    <w:lsdException w:name="Medium Grid 3" w:semiHidden="0" w:uiPriority="69" w:unhideWhenUsed="0"/>
+    <w:lsdException w:name="Dark List" w:semiHidden="0" w:uiPriority="70" w:unhideWhenUsed="0"/>
+    <w:lsdException w:name="Colorful Shading" w:semiHidden="0" w:uiPriority="71" w:unhideWhenUsed="0"/>
+    <w:lsdException w:name="Colorful List" w:semiHidden="0" w:uiPriority="72" w:unhideWhenUsed="0"/>
+    <w:lsdException w:name="Colorful Grid" w:semiHidden="0" w:uiPriority="73" w:unhideWhenUsed="0"/>
+    <w:lsdException w:name="Light Shading Accent 1" w:semiHidden="0" w:uiPriority="60" w:unhideWhenUsed="0"/>
+    <w:lsdException w:name="Light List Accent 1" w:semiHidden="0" w:uiPriority="61" w:unhideWhenUsed="0"/>
+    <w:lsdException w:name="Light Grid Accent 1" w:semiHidden="0" w:uiPriority="62" w:unhideWhenUsed="0"/>
+    <w:lsdException w:name="Medium Shading 1 Accent 1" w:semiHidden="0" w:uiPriority="63" w:unhideWhenUsed="0"/>
+    <w:lsdException w:name="Medium Shading 2 Accent 1" w:semiHidden="0" w:uiPriority="64" w:unhideWhenUsed="0"/>
+    <w:lsdException w:name="Medium List 1 Accent 1" w:semiHidden="0" w:uiPriority="65" w:unhideWhenUsed="0"/>
+    <w:lsdException w:name="Revision" w:unhideWhenUsed="0"/>
+    <w:lsdException w:name="List Paragraph" w:semiHidden="0" w:uiPriority="34" w:unhideWhenUsed="0" w:qFormat="1"/>
+    <w:lsdException w:name="Quote" w:semiHidden="0" w:uiPriority="29" w:unhideWhenUsed="0" w:qFormat="1"/>
+    <w:lsdException w:name="Intense Quote" w:semiHidden="0" w:uiPriority="30" w:unhideWhenUsed="0" w:qFormat="1"/>
+    <w:lsdException w:name="Medium List 2 Accent 1" w:semiHidden="0" w:uiPriority="66" w:unhideWhenUsed="0"/>
+    <w:lsdException w:name="Medium Grid 1 Accent 1" w:semiHidden="0" w:uiPriority="67" w:unhideWhenUsed="0"/>
+    <w:lsdException w:name="Medium Grid 2 Accent 1" w:semiHidden="0" w:uiPriority="68" w:unhideWhenUsed="0"/>
+    <w:lsdException w:name="Medium Grid 3 Accent 1" w:semiHidden="0" w:uiPriority="69" w:unhideWhenUsed="0"/>
+    <w:lsdException w:name="Dark List Accent 1" w:semiHidden="0" w:uiPriority="70" w:unhideWhenUsed="0"/>
+    <w:lsdException w:name="Colorful Shading Accent 1" w:semiHidden="0" w:uiPriority="71" w:unhideWhenUsed="0"/>
+    <w:lsdException w:name="Colorful List Accent 1" w:semiHidden="0" w:uiPriority="72" w:unhideWhenUsed="0"/>
+    <w:lsdException w:name="Colorful Grid Accent 1" w:semiHidden="0" w:uiPriority="73" w:unhideWhenUsed="0"/>
+    <w:lsdException w:name="Light Shading Accent 2" w:semiHidden="0" w:uiPriority="60" w:unhideWhenUsed="0"/>
+    <w:lsdException w:name="Light List Accent 2" w:semiHidden="0" w:uiPriority="61" w:unhideWhenUsed="0"/>
+    <w:lsdException w:name="Light Grid Accent 2" w:semiHidden="0" w:uiPriority="62" w:unhideWhenUsed="0"/>
+    <w:lsdException w:name="Medium Shading 1 Accent 2" w:semiHidden="0" w:uiPriority="63" w:unhideWhenUsed="0"/>
+    <w:lsdException w:name="Medium Shading 2 Accent 2" w:semiHidden="0" w:uiPriority="64" w:unhideWhenUsed="0"/>
+    <w:lsdException w:name="Medium List 1 Accent 2" w:semiHidden="0" w:uiPriority="65" w:unhideWhenUsed="0"/>
+    <w:lsdException w:name="Medium List 2 Accent 2" w:semiHidden="0" w:uiPriority="66" w:unhideWhenUsed="0"/>
+    <w:lsdException w:name="Medium Grid 1 Accent 2" w:semiHidden="0" w:uiPriority="67" w:unhideWhenUsed="0"/>
+    <w:lsdException w:name="Medium Grid 2 Accent 2" w:semiHidden="0" w:uiPriority="68" w:unhideWhenUsed="0"/>
+    <w:lsdException w:name="Medium Grid 3 Accent 2" w:semiHidden="0" w:uiPriority="69" w:unhideWhenUsed="0"/>
+    <w:lsdException w:name="Dark List Accent 2" w:semiHidden="0" w:uiPriority="70" w:unhideWhenUsed="0"/>
+    <w:lsdException w:name="Colorful Shading Accent 2" w:semiHidden="0" w:uiPriority="71" w:unhideWhenUsed="0"/>
+    <w:lsdException w:name="Colorful List Accent 2" w:semiHidden="0" w:uiPriority="72" w:unhideWhenUsed="0"/>
+    <w:lsdException w:name="Colorful Grid Accent 2" w:semiHidden="0" w:uiPriority="73" w:unhideWhenUsed="0"/>
+    <w:lsdException w:name="Light Shading Accent 3" w:semiHidden="0" w:uiPriority="60" w:unhideWhenUsed="0"/>
+    <w:lsdException w:name="Light List Accent 3" w:semiHidden="0" w:uiPriority="61" w:unhideWhenUsed="0"/>
+    <w:lsdException w:name="Light Grid Accent 3" w:semiHidden="0" w:uiPriority="62" w:unhideWhenUsed="0"/>
+    <w:lsdException w:name="Medium Shading 1 Accent 3" w:semiHidden="0" w:uiPriority="63" w:unhideWhenUsed="0"/>
+    <w:lsdException w:name="Medium Shading 2 Accent 3" w:semiHidden="0" w:uiPriority="64" w:unhideWhenUsed="0"/>
+    <w:lsdException w:name="Medium List 1 Accent 3" w:semiHidden="0" w:uiPriority="65" w:unhideWhenUsed="0"/>
+    <w:lsdException w:name="Medium List 2 Accent 3" w:semiHidden="0" w:uiPriority="66" w:unhideWhenUsed="0"/>
+    <w:lsdException w:name="Medium Grid 1 Accent 3" w:semiHidden="0" w:uiPriority="67" w:unhideWhenUsed="0"/>
+    <w:lsdException w:name="Medium Grid 2 Accent 3" w:semiHidden="0" w:uiPriority="68" w:unhideWhenUsed="0"/>
+    <w:lsdException w:name="Medium Grid 3 Accent 3" w:semiHidden="0" w:uiPriority="69" w:unhideWhenUsed="0"/>
+    <w:lsdException w:name="Dark List Accent 3" w:semiHidden="0" w:uiPriority="70" w:unhideWhenUsed="0"/>
+    <w:lsdException w:name="Colorful Shading Accent 3" w:semiHidden="0" w:uiPriority="71" w:unhideWhenUsed="0"/>
+    <w:lsdException w:name="Colorful List Accent 3" w:semiHidden="0" w:uiPriority="72" w:unhideWhenUsed="0"/>
+    <w:lsdException w:name="Colorful Grid Accent 3" w:semiHidden="0" w:uiPriority="73" w:unhideWhenUsed="0"/>
+    <w:lsdException w:name="Light Shading Accent 4" w:semiHidden="0" w:uiPriority="60" w:unhideWhenUsed="0"/>
+    <w:lsdException w:name="Light List Accent 4" w:semiHidden="0" w:uiPriority="61" w:unhideWhenUsed="0"/>
+    <w:lsdException w:name="Light Grid Accent 4" w:semiHidden="0" w:uiPriority="62" w:unhideWhenUsed="0"/>
+    <w:lsdException w:name="Medium Shading 1 Accent 4" w:semiHidden="0" w:uiPriority="63" w:unhideWhenUsed="0"/>
+    <w:lsdException w:name="Medium Shading 2 Accent 4" w:semiHidden="0" w:uiPriority="64" w:unhideWhenUsed="0"/>
+    <w:lsdException w:name="Medium List 1 Accent 4" w:semiHidden="0" w:uiPriority="65" w:unhideWhenUsed="0"/>
+    <w:lsdException w:name="Medium List 2 Accent 4" w:semiHidden="0" w:uiPriority="66" w:unhideWhenUsed="0"/>
+    <w:lsdException w:name="Medium Grid 1 Accent 4" w:semiHidden="0" w:uiPriority="67" w:unhideWhenUsed="0"/>
+    <w:lsdException w:name="Medium Grid 2 Accent 4" w:semiHidden="0" w:uiPriority="68" w:unhideWhenUsed="0"/>
+    <w:lsdException w:name="Medium Grid 3 Accent 4" w:semiHidden="0" w:uiPriority="69" w:unhideWhenUsed="0"/>
+    <w:lsdException w:name="Dark List Accent 4" w:semiHidden="0" w:uiPriority="70" w:unhideWhenUsed="0"/>
+    <w:lsdException w:name="Colorful Shading Accent 4" w:semiHidden="0" w:uiPriority="71" w:unhideWhenUsed="0"/>
+    <w:lsdException w:name="Colorful List Accent 4" w:semiHidden="0" w:uiPriority="72" w:unhideWhenUsed="0"/>
+    <w:lsdException w:name="Colorful Grid Accent 4" w:semiHidden="0" w:uiPriority="73" w:unhideWhenUsed="0"/>
+    <w:lsdException w:name="Light Shading Accent 5" w:semiHidden="0" w:uiPriority="60" w:unhideWhenUsed="0"/>
+    <w:lsdException w:name="Light List Accent 5" w:semiHidden="0" w:uiPriority="61" w:unhideWhenUsed="0"/>
+    <w:lsdException w:name="Light Grid Accent 5" w:semiHidden="0" w:uiPriority="62" w:unhideWhenUsed="0"/>
+    <w:lsdException w:name="Medium Shading 1 Accent 5" w:semiHidden="0" w:uiPriority="63" w:unhideWhenUsed="0"/>
+    <w:lsdException w:name="Medium Shading 2 Accent 5" w:semiHidden="0" w:uiPriority="64" w:unhideWhenUsed="0"/>
+    <w:lsdException w:name="Medium List 1 Accent 5" w:semiHidden="0" w:uiPriority="65" w:unhideWhenUsed="0"/>
+    <w:lsdException w:name="Medium List 2 Accent 5" w:semiHidden="0" w:uiPriority="66" w:unhideWhenUsed="0"/>
+    <w:lsdException w:name="Medium Grid 1 Accent 5" w:semiHidden="0" w:uiPriority="67" w:unhideWhenUsed="0"/>
+    <w:lsdException w:name="Medium Grid 2 Accent 5" w:semiHidden="0" w:uiPriority="68" w:unhideWhenUsed="0"/>
+    <w:lsdException w:name="Medium Grid 3 Accent 5" w:semiHidden="0" w:uiPriority="69" w:unhideWhenUsed="0"/>
+    <w:lsdException w:name="Dark List Accent 5" w:semiHidden="0" w:uiPriority="70" w:unhideWhenUsed="0"/>
+    <w:lsdException w:name="Colorful Shading Accent 5" w:semiHidden="0" w:uiPriority="71" w:unhideWhenUsed="0"/>
+    <w:lsdException w:name="Colorful List Accent 5" w:semiHidden="0" w:uiPriority="72" w:unhideWhenUsed="0"/>
+    <w:lsdException w:name="Colorful Grid Accent 5" w:semiHidden="0" w:uiPriority="73" w:unhideWhenUsed="0"/>
+    <w:lsdException w:name="Light Shading Accent 6" w:semiHidden="0" w:uiPriority="60" w:unhideWhenUsed="0"/>
+    <w:lsdException w:name="Light List Accent 6" w:semiHidden="0" w:uiPriority="61" w:unhideWhenUsed="0"/>
+    <w:lsdException w:name="Light Grid Accent 6" w:semiHidden="0" w:uiPriority="62" w:unhideWhenUsed="0"/>
+    <w:lsdException w:name="Medium Shading 1 Accent 6" w:semiHidden="0" w:uiPriority="63" w:unhideWhenUsed="0"/>
+    <w:lsdException w:name="Medium Shading 2 Accent 6" w:semiHidden="0" w:uiPriority="64" w:unhideWhenUsed="0"/>
+    <w:lsdException w:name="Medium List 1 Accent 6" w:semiHidden="0" w:uiPriority="65" w:unhideWhenUsed="0"/>
+    <w:lsdException w:name="Medium List 2 Accent 6" w:semiHidden="0" w:uiPriority="66" w:unhideWhenUsed="0"/>
+    <w:lsdException w:name="Medium Grid 1 Accent 6" w:semiHidden="0" w:uiPriority="67" w:unhideWhenUsed="0"/>
+    <w:lsdException w:name="Medium Grid 2 Accent 6" w:semiHidden="0" w:uiPriority="68" w:unhideWhenUsed="0"/>
+    <w:lsdException w:name="Medium Grid 3 Accent 6" w:semiHidden="0" w:uiPriority="69" w:unhideWhenUsed="0"/>
+    <w:lsdException w:name="Dark List Accent 6" w:semiHidden="0" w:uiPriority="70" w:unhideWhenUsed="0"/>
+    <w:lsdException w:name="Colorful Shading Accent 6" w:semiHidden="0" w:uiPriority="71" w:unhideWhenUsed="0"/>
+    <w:lsdException w:name="Colorful List Accent 6" w:semiHidden="0" w:uiPriority="72" w:unhideWhenUsed="0"/>
+    <w:lsdException w:name="Colorful Grid Accent 6" w:semiHidden="0" w:uiPriority="73" w:unhideWhenUsed="0"/>
+    <w:lsdException w:name="Subtle Emphasis" w:semiHidden="0" w:uiPriority="19" w:unhideWhenUsed="0" w:qFormat="1"/>
+    <w:lsdException w:name="Intense Emphasis" w:semiHidden="0" w:uiPriority="21" w:unhideWhenUsed="0" w:qFormat="1"/>
+    <w:lsdException w:name="Subtle Reference" w:semiHidden="0" w:uiPriority="31" w:unhideWhenUsed="0" w:qFormat="1"/>
+    <w:lsdException w:name="Intense Reference" w:semiHidden="0" w:uiPriority="32" w:unhideWhenUsed="0" w:qFormat="1"/>
+    <w:lsdException w:name="Book Title" w:semiHidden="0" w:uiPriority="33" w:unhideWhenUsed="0" w:qFormat="1"/>
+    <w:lsdException w:name="Bibliography" w:uiPriority="37"/>
+    <w:lsdException w:name="TOC Heading" w:uiPriority="39" w:qFormat="1"/>
   </w:latentStyles>
   <w:style w:type="paragraph" w:default="1" w:styleId="Normal">
     <w:name w:val="Normal"/>
     <w:qFormat/>
+    <w:rsid w:val="00AC32E5"/>
     <w:rPr>
       <w:rFonts w:ascii="Times New Roman" w:eastAsia="Times New Roman" w:hAnsi="Times New Roman" w:cs="Times New Roman"/>
       <w:color w:val="00000A"/>
@@ -2233,6 +1931,7 @@
     <w:uiPriority w:val="99"/>
     <w:semiHidden/>
     <w:unhideWhenUsed/>
+    <w:qFormat/>
     <w:tblPr>
       <w:tblInd w:w="0" w:type="dxa"/>
       <w:tblCellMar>
@@ -2287,6 +1986,7 @@
   <w:style w:type="character" w:customStyle="1" w:styleId="NumberingSymbols">
     <w:name w:val="Numbering Symbols"/>
     <w:qFormat/>
+    <w:rsid w:val="00AC32E5"/>
   </w:style>
   <w:style w:type="paragraph" w:customStyle="1" w:styleId="Heading">
     <w:name w:val="Heading"/>
@@ -2308,6 +2008,7 @@
   <w:style w:type="paragraph" w:customStyle="1" w:styleId="TextBody">
     <w:name w:val="Text Body"/>
     <w:basedOn w:val="Normal"/>
+    <w:rsid w:val="00AC32E5"/>
     <w:pPr>
       <w:spacing w:after="140" w:line="288" w:lineRule="auto"/>
     </w:pPr>

</xml_diff>